<commit_message>
edit font and text size
</commit_message>
<xml_diff>
--- a/CLC - I:O System Design Tool and MIPS Assembly/CLC I_O system design.docx
+++ b/CLC - I:O System Design Tool and MIPS Assembly/CLC I_O system design.docx
@@ -4,10 +4,18 @@
   <w:body>
     <w:p>
       <w:pPr>
-        <w:rPr/>
-      </w:pPr>
-      <w:r>
-        <w:rPr>
+        <w:spacing w:line="480" w:lineRule="auto"/>
+        <w:rPr>
+          <w:rFonts w:ascii="Times New Roman" w:cs="Times New Roman" w:eastAsia="Times New Roman" w:hAnsi="Times New Roman"/>
+          <w:sz w:val="24"/>
+          <w:szCs w:val="24"/>
+        </w:rPr>
+      </w:pPr>
+      <w:r>
+        <w:rPr>
+          <w:rFonts w:ascii="Times New Roman" w:cs="Times New Roman" w:eastAsia="Times New Roman" w:hAnsi="Times New Roman"/>
+          <w:sz w:val="24"/>
+          <w:szCs w:val="24"/>
           <w:rtl w:val="0"/>
         </w:rPr>
         <w:t xml:space="preserve">Angel Velazquez</w:t>
@@ -15,10 +23,18 @@
     </w:p>
     <w:p>
       <w:pPr>
-        <w:rPr/>
-      </w:pPr>
-      <w:r>
-        <w:rPr>
+        <w:spacing w:line="480" w:lineRule="auto"/>
+        <w:rPr>
+          <w:rFonts w:ascii="Times New Roman" w:cs="Times New Roman" w:eastAsia="Times New Roman" w:hAnsi="Times New Roman"/>
+          <w:sz w:val="24"/>
+          <w:szCs w:val="24"/>
+        </w:rPr>
+      </w:pPr>
+      <w:r>
+        <w:rPr>
+          <w:rFonts w:ascii="Times New Roman" w:cs="Times New Roman" w:eastAsia="Times New Roman" w:hAnsi="Times New Roman"/>
+          <w:sz w:val="24"/>
+          <w:szCs w:val="24"/>
           <w:rtl w:val="0"/>
         </w:rPr>
         <w:t xml:space="preserve">10/11/2023</w:t>
@@ -26,10 +42,18 @@
     </w:p>
     <w:p>
       <w:pPr>
-        <w:rPr/>
-      </w:pPr>
-      <w:r>
-        <w:rPr>
+        <w:spacing w:line="480" w:lineRule="auto"/>
+        <w:rPr>
+          <w:rFonts w:ascii="Times New Roman" w:cs="Times New Roman" w:eastAsia="Times New Roman" w:hAnsi="Times New Roman"/>
+          <w:sz w:val="24"/>
+          <w:szCs w:val="24"/>
+        </w:rPr>
+      </w:pPr>
+      <w:r>
+        <w:rPr>
+          <w:rFonts w:ascii="Times New Roman" w:cs="Times New Roman" w:eastAsia="Times New Roman" w:hAnsi="Times New Roman"/>
+          <w:sz w:val="24"/>
+          <w:szCs w:val="24"/>
           <w:rtl w:val="0"/>
         </w:rPr>
         <w:t xml:space="preserve">CST-307</w:t>
@@ -37,10 +61,18 @@
     </w:p>
     <w:p>
       <w:pPr>
-        <w:rPr/>
-      </w:pPr>
-      <w:r>
-        <w:rPr>
+        <w:spacing w:line="480" w:lineRule="auto"/>
+        <w:rPr>
+          <w:rFonts w:ascii="Times New Roman" w:cs="Times New Roman" w:eastAsia="Times New Roman" w:hAnsi="Times New Roman"/>
+          <w:sz w:val="24"/>
+          <w:szCs w:val="24"/>
+        </w:rPr>
+      </w:pPr>
+      <w:r>
+        <w:rPr>
+          <w:rFonts w:ascii="Times New Roman" w:cs="Times New Roman" w:eastAsia="Times New Roman" w:hAnsi="Times New Roman"/>
+          <w:sz w:val="24"/>
+          <w:szCs w:val="24"/>
           <w:rtl w:val="0"/>
         </w:rPr>
         <w:t xml:space="preserve">Dr. Citro</w:t>
@@ -48,41 +80,64 @@
     </w:p>
     <w:p>
       <w:pPr>
-        <w:rPr/>
-      </w:pPr>
-      <w:r>
-        <w:rPr>
-          <w:rtl w:val="0"/>
-        </w:rPr>
-      </w:r>
-    </w:p>
-    <w:p>
-      <w:pPr>
-        <w:rPr/>
-      </w:pPr>
-      <w:r>
-        <w:rPr>
-          <w:rtl w:val="0"/>
-        </w:rPr>
-      </w:r>
-    </w:p>
-    <w:p>
-      <w:pPr>
-        <w:rPr/>
-      </w:pPr>
-      <w:r>
-        <w:rPr>
-          <w:rtl w:val="0"/>
-        </w:rPr>
-      </w:r>
-    </w:p>
-    <w:p>
-      <w:pPr>
+        <w:spacing w:line="480" w:lineRule="auto"/>
+        <w:rPr>
+          <w:rFonts w:ascii="Times New Roman" w:cs="Times New Roman" w:eastAsia="Times New Roman" w:hAnsi="Times New Roman"/>
+          <w:sz w:val="24"/>
+          <w:szCs w:val="24"/>
+        </w:rPr>
+      </w:pPr>
+      <w:r>
+        <w:rPr>
+          <w:rtl w:val="0"/>
+        </w:rPr>
+      </w:r>
+    </w:p>
+    <w:p>
+      <w:pPr>
+        <w:spacing w:line="480" w:lineRule="auto"/>
+        <w:rPr>
+          <w:rFonts w:ascii="Times New Roman" w:cs="Times New Roman" w:eastAsia="Times New Roman" w:hAnsi="Times New Roman"/>
+          <w:sz w:val="24"/>
+          <w:szCs w:val="24"/>
+        </w:rPr>
+      </w:pPr>
+      <w:r>
+        <w:rPr>
+          <w:rtl w:val="0"/>
+        </w:rPr>
+      </w:r>
+    </w:p>
+    <w:p>
+      <w:pPr>
+        <w:spacing w:line="480" w:lineRule="auto"/>
+        <w:rPr>
+          <w:rFonts w:ascii="Times New Roman" w:cs="Times New Roman" w:eastAsia="Times New Roman" w:hAnsi="Times New Roman"/>
+          <w:sz w:val="24"/>
+          <w:szCs w:val="24"/>
+        </w:rPr>
+      </w:pPr>
+      <w:r>
+        <w:rPr>
+          <w:rtl w:val="0"/>
+        </w:rPr>
+      </w:r>
+    </w:p>
+    <w:p>
+      <w:pPr>
+        <w:spacing w:line="480" w:lineRule="auto"/>
         <w:jc w:val="center"/>
-        <w:rPr/>
-      </w:pPr>
-      <w:r>
-        <w:rPr>
+        <w:rPr>
+          <w:rFonts w:ascii="Times New Roman" w:cs="Times New Roman" w:eastAsia="Times New Roman" w:hAnsi="Times New Roman"/>
+          <w:sz w:val="24"/>
+          <w:szCs w:val="24"/>
+        </w:rPr>
+      </w:pPr>
+      <w:r>
+        <w:rPr>
+          <w:rFonts w:ascii="Times New Roman" w:cs="Times New Roman" w:eastAsia="Times New Roman" w:hAnsi="Times New Roman"/>
+          <w:sz w:val="24"/>
+          <w:szCs w:val="24"/>
           <w:rtl w:val="0"/>
         </w:rPr>
         <w:t xml:space="preserve">CLC: I/O System Design Tool and MIPS Assembly</w:t>
@@ -90,21 +145,34 @@
     </w:p>
     <w:p>
       <w:pPr>
+        <w:spacing w:line="480" w:lineRule="auto"/>
         <w:jc w:val="center"/>
-        <w:rPr/>
-      </w:pPr>
-      <w:r>
-        <w:rPr>
-          <w:rtl w:val="0"/>
-        </w:rPr>
-      </w:r>
-    </w:p>
-    <w:p>
-      <w:pPr>
-        <w:rPr/>
-      </w:pPr>
-      <w:r>
-        <w:rPr>
+        <w:rPr>
+          <w:rFonts w:ascii="Times New Roman" w:cs="Times New Roman" w:eastAsia="Times New Roman" w:hAnsi="Times New Roman"/>
+          <w:sz w:val="24"/>
+          <w:szCs w:val="24"/>
+        </w:rPr>
+      </w:pPr>
+      <w:r>
+        <w:rPr>
+          <w:rtl w:val="0"/>
+        </w:rPr>
+      </w:r>
+    </w:p>
+    <w:p>
+      <w:pPr>
+        <w:spacing w:line="480" w:lineRule="auto"/>
+        <w:rPr>
+          <w:rFonts w:ascii="Times New Roman" w:cs="Times New Roman" w:eastAsia="Times New Roman" w:hAnsi="Times New Roman"/>
+          <w:sz w:val="24"/>
+          <w:szCs w:val="24"/>
+        </w:rPr>
+      </w:pPr>
+      <w:r>
+        <w:rPr>
+          <w:rFonts w:ascii="Times New Roman" w:cs="Times New Roman" w:eastAsia="Times New Roman" w:hAnsi="Times New Roman"/>
+          <w:sz w:val="24"/>
+          <w:szCs w:val="24"/>
           <w:rtl w:val="0"/>
         </w:rPr>
         <w:tab/>
@@ -113,40 +181,59 @@
     </w:p>
     <w:p>
       <w:pPr>
-        <w:rPr/>
-      </w:pPr>
-      <w:r>
-        <w:rPr>
-          <w:rtl w:val="0"/>
-        </w:rPr>
-      </w:r>
-    </w:p>
-    <w:p>
-      <w:pPr>
-        <w:rPr/>
-      </w:pPr>
-      <w:r>
-        <w:rPr>
-          <w:rtl w:val="0"/>
-        </w:rPr>
-      </w:r>
-    </w:p>
-    <w:p>
-      <w:pPr>
-        <w:rPr/>
-      </w:pPr>
-      <w:r>
-        <w:rPr/>
+        <w:spacing w:line="480" w:lineRule="auto"/>
+        <w:rPr>
+          <w:rFonts w:ascii="Times New Roman" w:cs="Times New Roman" w:eastAsia="Times New Roman" w:hAnsi="Times New Roman"/>
+          <w:sz w:val="24"/>
+          <w:szCs w:val="24"/>
+        </w:rPr>
+      </w:pPr>
+      <w:r>
+        <w:rPr>
+          <w:rtl w:val="0"/>
+        </w:rPr>
+      </w:r>
+    </w:p>
+    <w:p>
+      <w:pPr>
+        <w:spacing w:line="480" w:lineRule="auto"/>
+        <w:rPr>
+          <w:rFonts w:ascii="Times New Roman" w:cs="Times New Roman" w:eastAsia="Times New Roman" w:hAnsi="Times New Roman"/>
+          <w:sz w:val="24"/>
+          <w:szCs w:val="24"/>
+        </w:rPr>
+      </w:pPr>
+      <w:r>
+        <w:rPr>
+          <w:rtl w:val="0"/>
+        </w:rPr>
+      </w:r>
+    </w:p>
+    <w:p>
+      <w:pPr>
+        <w:spacing w:line="480" w:lineRule="auto"/>
+        <w:rPr>
+          <w:rFonts w:ascii="Times New Roman" w:cs="Times New Roman" w:eastAsia="Times New Roman" w:hAnsi="Times New Roman"/>
+          <w:sz w:val="24"/>
+          <w:szCs w:val="24"/>
+        </w:rPr>
+      </w:pPr>
+      <w:r>
+        <w:rPr>
+          <w:rFonts w:ascii="Times New Roman" w:cs="Times New Roman" w:eastAsia="Times New Roman" w:hAnsi="Times New Roman"/>
+          <w:sz w:val="24"/>
+          <w:szCs w:val="24"/>
+        </w:rPr>
         <w:drawing>
           <wp:inline distB="114300" distT="114300" distL="114300" distR="114300">
             <wp:extent cx="5943600" cy="3860800"/>
             <wp:effectExtent b="0" l="0" r="0" t="0"/>
-            <wp:docPr id="3" name="image4.png"/>
+            <wp:docPr id="3" name="image1.png"/>
             <a:graphic>
               <a:graphicData uri="http://schemas.openxmlformats.org/drawingml/2006/picture">
                 <pic:pic>
                   <pic:nvPicPr>
-                    <pic:cNvPr id="0" name="image4.png"/>
+                    <pic:cNvPr id="0" name="image1.png"/>
                     <pic:cNvPicPr preferRelativeResize="0"/>
                   </pic:nvPicPr>
                   <pic:blipFill>
@@ -178,51 +265,78 @@
     </w:p>
     <w:p>
       <w:pPr>
-        <w:rPr/>
-      </w:pPr>
-      <w:r>
-        <w:rPr>
-          <w:rtl w:val="0"/>
-        </w:rPr>
-        <w:t xml:space="preserve">When first running the program, the console will display it’s purpose. It is to determine whether or not the word you entered is a palindrome.</w:t>
-      </w:r>
-    </w:p>
-    <w:p>
-      <w:pPr>
-        <w:rPr/>
-      </w:pPr>
-      <w:r>
-        <w:rPr>
-          <w:rtl w:val="0"/>
-        </w:rPr>
-      </w:r>
-    </w:p>
-    <w:p>
-      <w:pPr>
-        <w:rPr/>
-      </w:pPr>
-      <w:r>
-        <w:rPr>
-          <w:rtl w:val="0"/>
-        </w:rPr>
-      </w:r>
-    </w:p>
-    <w:p>
-      <w:pPr>
-        <w:rPr/>
-      </w:pPr>
-      <w:r>
-        <w:rPr/>
+        <w:spacing w:line="480" w:lineRule="auto"/>
+        <w:rPr>
+          <w:rFonts w:ascii="Times New Roman" w:cs="Times New Roman" w:eastAsia="Times New Roman" w:hAnsi="Times New Roman"/>
+          <w:sz w:val="24"/>
+          <w:szCs w:val="24"/>
+        </w:rPr>
+      </w:pPr>
+      <w:r>
+        <w:rPr>
+          <w:rFonts w:ascii="Times New Roman" w:cs="Times New Roman" w:eastAsia="Times New Roman" w:hAnsi="Times New Roman"/>
+          <w:sz w:val="24"/>
+          <w:szCs w:val="24"/>
+          <w:rtl w:val="0"/>
+        </w:rPr>
+        <w:t xml:space="preserve">When first running the program, the console will display its purpose. It is to determine whether or not the word you entered is a palindrome.</w:t>
+      </w:r>
+    </w:p>
+    <w:p>
+      <w:pPr>
+        <w:spacing w:line="480" w:lineRule="auto"/>
+        <w:rPr>
+          <w:rFonts w:ascii="Times New Roman" w:cs="Times New Roman" w:eastAsia="Times New Roman" w:hAnsi="Times New Roman"/>
+          <w:sz w:val="24"/>
+          <w:szCs w:val="24"/>
+        </w:rPr>
+      </w:pPr>
+      <w:r>
+        <w:rPr>
+          <w:rtl w:val="0"/>
+        </w:rPr>
+      </w:r>
+    </w:p>
+    <w:p>
+      <w:pPr>
+        <w:spacing w:line="480" w:lineRule="auto"/>
+        <w:rPr>
+          <w:rFonts w:ascii="Times New Roman" w:cs="Times New Roman" w:eastAsia="Times New Roman" w:hAnsi="Times New Roman"/>
+          <w:sz w:val="24"/>
+          <w:szCs w:val="24"/>
+        </w:rPr>
+      </w:pPr>
+      <w:r>
+        <w:rPr>
+          <w:rtl w:val="0"/>
+        </w:rPr>
+      </w:r>
+    </w:p>
+    <w:p>
+      <w:pPr>
+        <w:spacing w:line="480" w:lineRule="auto"/>
+        <w:rPr>
+          <w:rFonts w:ascii="Times New Roman" w:cs="Times New Roman" w:eastAsia="Times New Roman" w:hAnsi="Times New Roman"/>
+          <w:sz w:val="24"/>
+          <w:szCs w:val="24"/>
+        </w:rPr>
+      </w:pPr>
+      <w:r>
+        <w:rPr>
+          <w:rFonts w:ascii="Times New Roman" w:cs="Times New Roman" w:eastAsia="Times New Roman" w:hAnsi="Times New Roman"/>
+          <w:sz w:val="24"/>
+          <w:szCs w:val="24"/>
+        </w:rPr>
         <w:drawing>
           <wp:inline distB="114300" distT="114300" distL="114300" distR="114300">
             <wp:extent cx="5943600" cy="3860800"/>
             <wp:effectExtent b="0" l="0" r="0" t="0"/>
-            <wp:docPr id="2" name="image2.png"/>
+            <wp:docPr id="2" name="image3.png"/>
             <a:graphic>
               <a:graphicData uri="http://schemas.openxmlformats.org/drawingml/2006/picture">
                 <pic:pic>
                   <pic:nvPicPr>
-                    <pic:cNvPr id="0" name="image2.png"/>
+                    <pic:cNvPr id="0" name="image3.png"/>
                     <pic:cNvPicPr preferRelativeResize="0"/>
                   </pic:nvPicPr>
                   <pic:blipFill>
@@ -254,10 +368,18 @@
     </w:p>
     <w:p>
       <w:pPr>
-        <w:rPr/>
-      </w:pPr>
-      <w:r>
-        <w:rPr>
+        <w:spacing w:line="480" w:lineRule="auto"/>
+        <w:rPr>
+          <w:rFonts w:ascii="Times New Roman" w:cs="Times New Roman" w:eastAsia="Times New Roman" w:hAnsi="Times New Roman"/>
+          <w:sz w:val="24"/>
+          <w:szCs w:val="24"/>
+        </w:rPr>
+      </w:pPr>
+      <w:r>
+        <w:rPr>
+          <w:rFonts w:ascii="Times New Roman" w:cs="Times New Roman" w:eastAsia="Times New Roman" w:hAnsi="Times New Roman"/>
+          <w:sz w:val="24"/>
+          <w:szCs w:val="24"/>
           <w:rtl w:val="0"/>
         </w:rPr>
         <w:t xml:space="preserve">In this example, I entered the word “ana", a palindrome. </w:t>
@@ -265,40 +387,59 @@
     </w:p>
     <w:p>
       <w:pPr>
-        <w:rPr/>
-      </w:pPr>
-      <w:r>
-        <w:rPr>
-          <w:rtl w:val="0"/>
-        </w:rPr>
-      </w:r>
-    </w:p>
-    <w:p>
-      <w:pPr>
-        <w:rPr/>
-      </w:pPr>
-      <w:r>
-        <w:rPr>
-          <w:rtl w:val="0"/>
-        </w:rPr>
-      </w:r>
-    </w:p>
-    <w:p>
-      <w:pPr>
-        <w:rPr/>
-      </w:pPr>
-      <w:r>
-        <w:rPr/>
+        <w:spacing w:line="480" w:lineRule="auto"/>
+        <w:rPr>
+          <w:rFonts w:ascii="Times New Roman" w:cs="Times New Roman" w:eastAsia="Times New Roman" w:hAnsi="Times New Roman"/>
+          <w:sz w:val="24"/>
+          <w:szCs w:val="24"/>
+        </w:rPr>
+      </w:pPr>
+      <w:r>
+        <w:rPr>
+          <w:rtl w:val="0"/>
+        </w:rPr>
+      </w:r>
+    </w:p>
+    <w:p>
+      <w:pPr>
+        <w:spacing w:line="480" w:lineRule="auto"/>
+        <w:rPr>
+          <w:rFonts w:ascii="Times New Roman" w:cs="Times New Roman" w:eastAsia="Times New Roman" w:hAnsi="Times New Roman"/>
+          <w:sz w:val="24"/>
+          <w:szCs w:val="24"/>
+        </w:rPr>
+      </w:pPr>
+      <w:r>
+        <w:rPr>
+          <w:rtl w:val="0"/>
+        </w:rPr>
+      </w:r>
+    </w:p>
+    <w:p>
+      <w:pPr>
+        <w:spacing w:line="480" w:lineRule="auto"/>
+        <w:rPr>
+          <w:rFonts w:ascii="Times New Roman" w:cs="Times New Roman" w:eastAsia="Times New Roman" w:hAnsi="Times New Roman"/>
+          <w:sz w:val="24"/>
+          <w:szCs w:val="24"/>
+        </w:rPr>
+      </w:pPr>
+      <w:r>
+        <w:rPr>
+          <w:rFonts w:ascii="Times New Roman" w:cs="Times New Roman" w:eastAsia="Times New Roman" w:hAnsi="Times New Roman"/>
+          <w:sz w:val="24"/>
+          <w:szCs w:val="24"/>
+        </w:rPr>
         <w:drawing>
           <wp:inline distB="114300" distT="114300" distL="114300" distR="114300">
             <wp:extent cx="5943600" cy="3860800"/>
             <wp:effectExtent b="0" l="0" r="0" t="0"/>
-            <wp:docPr id="1" name="image3.png"/>
+            <wp:docPr id="1" name="image4.png"/>
             <a:graphic>
               <a:graphicData uri="http://schemas.openxmlformats.org/drawingml/2006/picture">
                 <pic:pic>
                   <pic:nvPicPr>
-                    <pic:cNvPr id="0" name="image3.png"/>
+                    <pic:cNvPr id="0" name="image4.png"/>
                     <pic:cNvPicPr preferRelativeResize="0"/>
                   </pic:nvPicPr>
                   <pic:blipFill>
@@ -330,10 +471,18 @@
     </w:p>
     <w:p>
       <w:pPr>
-        <w:rPr/>
-      </w:pPr>
-      <w:r>
-        <w:rPr>
+        <w:spacing w:line="480" w:lineRule="auto"/>
+        <w:rPr>
+          <w:rFonts w:ascii="Times New Roman" w:cs="Times New Roman" w:eastAsia="Times New Roman" w:hAnsi="Times New Roman"/>
+          <w:sz w:val="24"/>
+          <w:szCs w:val="24"/>
+        </w:rPr>
+      </w:pPr>
+      <w:r>
+        <w:rPr>
+          <w:rFonts w:ascii="Times New Roman" w:cs="Times New Roman" w:eastAsia="Times New Roman" w:hAnsi="Times New Roman"/>
+          <w:sz w:val="24"/>
+          <w:szCs w:val="24"/>
           <w:rtl w:val="0"/>
         </w:rPr>
         <w:t xml:space="preserve">In this example, I entered the word “racecar”, also a palindrome.</w:t>
@@ -341,40 +490,59 @@
     </w:p>
     <w:p>
       <w:pPr>
-        <w:rPr/>
-      </w:pPr>
-      <w:r>
-        <w:rPr>
-          <w:rtl w:val="0"/>
-        </w:rPr>
-      </w:r>
-    </w:p>
-    <w:p>
-      <w:pPr>
-        <w:rPr/>
-      </w:pPr>
-      <w:r>
-        <w:rPr>
-          <w:rtl w:val="0"/>
-        </w:rPr>
-      </w:r>
-    </w:p>
-    <w:p>
-      <w:pPr>
-        <w:rPr/>
-      </w:pPr>
-      <w:r>
-        <w:rPr/>
+        <w:spacing w:line="480" w:lineRule="auto"/>
+        <w:rPr>
+          <w:rFonts w:ascii="Times New Roman" w:cs="Times New Roman" w:eastAsia="Times New Roman" w:hAnsi="Times New Roman"/>
+          <w:sz w:val="24"/>
+          <w:szCs w:val="24"/>
+        </w:rPr>
+      </w:pPr>
+      <w:r>
+        <w:rPr>
+          <w:rtl w:val="0"/>
+        </w:rPr>
+      </w:r>
+    </w:p>
+    <w:p>
+      <w:pPr>
+        <w:spacing w:line="480" w:lineRule="auto"/>
+        <w:rPr>
+          <w:rFonts w:ascii="Times New Roman" w:cs="Times New Roman" w:eastAsia="Times New Roman" w:hAnsi="Times New Roman"/>
+          <w:sz w:val="24"/>
+          <w:szCs w:val="24"/>
+        </w:rPr>
+      </w:pPr>
+      <w:r>
+        <w:rPr>
+          <w:rtl w:val="0"/>
+        </w:rPr>
+      </w:r>
+    </w:p>
+    <w:p>
+      <w:pPr>
+        <w:spacing w:line="480" w:lineRule="auto"/>
+        <w:rPr>
+          <w:rFonts w:ascii="Times New Roman" w:cs="Times New Roman" w:eastAsia="Times New Roman" w:hAnsi="Times New Roman"/>
+          <w:sz w:val="24"/>
+          <w:szCs w:val="24"/>
+        </w:rPr>
+      </w:pPr>
+      <w:r>
+        <w:rPr>
+          <w:rFonts w:ascii="Times New Roman" w:cs="Times New Roman" w:eastAsia="Times New Roman" w:hAnsi="Times New Roman"/>
+          <w:sz w:val="24"/>
+          <w:szCs w:val="24"/>
+        </w:rPr>
         <w:drawing>
           <wp:inline distB="114300" distT="114300" distL="114300" distR="114300">
             <wp:extent cx="5943600" cy="3860800"/>
             <wp:effectExtent b="0" l="0" r="0" t="0"/>
-            <wp:docPr id="4" name="image1.png"/>
+            <wp:docPr id="4" name="image2.png"/>
             <a:graphic>
               <a:graphicData uri="http://schemas.openxmlformats.org/drawingml/2006/picture">
                 <pic:pic>
                   <pic:nvPicPr>
-                    <pic:cNvPr id="0" name="image1.png"/>
+                    <pic:cNvPr id="0" name="image2.png"/>
                     <pic:cNvPicPr preferRelativeResize="0"/>
                   </pic:nvPicPr>
                   <pic:blipFill>
@@ -406,10 +574,18 @@
     </w:p>
     <w:p>
       <w:pPr>
-        <w:rPr/>
-      </w:pPr>
-      <w:r>
-        <w:rPr>
+        <w:spacing w:line="480" w:lineRule="auto"/>
+        <w:rPr>
+          <w:rFonts w:ascii="Times New Roman" w:cs="Times New Roman" w:eastAsia="Times New Roman" w:hAnsi="Times New Roman"/>
+          <w:sz w:val="24"/>
+          <w:szCs w:val="24"/>
+        </w:rPr>
+      </w:pPr>
+      <w:r>
+        <w:rPr>
+          <w:rFonts w:ascii="Times New Roman" w:cs="Times New Roman" w:eastAsia="Times New Roman" w:hAnsi="Times New Roman"/>
+          <w:sz w:val="24"/>
+          <w:szCs w:val="24"/>
           <w:rtl w:val="0"/>
         </w:rPr>
         <w:t xml:space="preserve">Here, I entered the word “palindrome” which is not a palindrome. The program correctly tells me that this program is not a palindrome.</w:t>

</xml_diff>